<commit_message>
Randall Crawford added his section.
</commit_message>
<xml_diff>
--- a/COVID.docx
+++ b/COVID.docx
@@ -211,7 +211,21 @@
         <w:t>were</w:t>
       </w:r>
       <w:r>
-        <w:t xml:space="preserve"> any relationships between the Pfizer and Modera vaccines. We found no clear relationships to the breakdown of distribution of the </w:t>
+        <w:t xml:space="preserve"> any relationships between the Pfizer and </w:t>
+      </w:r>
+      <w:proofErr w:type="spellStart"/>
+      <w:r>
+        <w:t>Moder</w:t>
+      </w:r>
+      <w:r>
+        <w:t>n</w:t>
+      </w:r>
+      <w:r>
+        <w:t>a</w:t>
+      </w:r>
+      <w:proofErr w:type="spellEnd"/>
+      <w:r>
+        <w:t xml:space="preserve"> vaccines. We found no clear relationships to the breakdown of distribution of the </w:t>
       </w:r>
       <w:r>
         <w:t>manufacturers</w:t>
@@ -224,6 +238,989 @@
       </w:r>
       <w:r>
         <w:t xml:space="preserve"> </w:t>
+      </w:r>
+    </w:p>
+    <w:p>
+      <w:pPr>
+        <w:pStyle w:val="NoSpacing"/>
+      </w:pPr>
+    </w:p>
+    <w:p>
+      <w:pPr>
+        <w:pStyle w:val="NoSpacing"/>
+        <w:rPr>
+          <w:b/>
+          <w:bCs/>
+        </w:rPr>
+      </w:pPr>
+    </w:p>
+    <w:p>
+      <w:pPr>
+        <w:pStyle w:val="NoSpacing"/>
+        <w:rPr>
+          <w:b/>
+          <w:bCs/>
+        </w:rPr>
+      </w:pPr>
+    </w:p>
+    <w:p>
+      <w:pPr>
+        <w:pStyle w:val="NoSpacing"/>
+        <w:rPr>
+          <w:b/>
+          <w:bCs/>
+        </w:rPr>
+      </w:pPr>
+    </w:p>
+    <w:p>
+      <w:pPr>
+        <w:pStyle w:val="NoSpacing"/>
+        <w:rPr>
+          <w:b/>
+          <w:bCs/>
+        </w:rPr>
+      </w:pPr>
+      <w:r>
+        <w:rPr>
+          <w:b/>
+          <w:bCs/>
+        </w:rPr>
+        <w:lastRenderedPageBreak/>
+        <w:t xml:space="preserve">Analysis </w:t>
+      </w:r>
+      <w:r>
+        <w:rPr>
+          <w:b/>
+          <w:bCs/>
+        </w:rPr>
+        <w:t>o</w:t>
+      </w:r>
+      <w:r>
+        <w:rPr>
+          <w:b/>
+          <w:bCs/>
+        </w:rPr>
+        <w:t>f Covid-19 Deaths vs. Influenza Deaths</w:t>
+      </w:r>
+    </w:p>
+    <w:p>
+      <w:pPr>
+        <w:pStyle w:val="NoSpacing"/>
+        <w:rPr>
+          <w:b/>
+          <w:bCs/>
+        </w:rPr>
+      </w:pPr>
+    </w:p>
+    <w:p>
+      <w:pPr>
+        <w:pStyle w:val="NoSpacing"/>
+      </w:pPr>
+      <w:r>
+        <w:t xml:space="preserve">The data utilized was retrieved from the </w:t>
+      </w:r>
+      <w:r>
+        <w:rPr>
+          <w:b/>
+          <w:bCs/>
+        </w:rPr>
+        <w:t xml:space="preserve">National Center for Health </w:t>
+      </w:r>
+      <w:r>
+        <w:rPr>
+          <w:b/>
+          <w:bCs/>
+        </w:rPr>
+        <w:t>and Statistics</w:t>
+      </w:r>
+      <w:r>
+        <w:t xml:space="preserve"> (</w:t>
+      </w:r>
+      <w:r>
+        <w:rPr>
+          <w:b/>
+          <w:bCs/>
+        </w:rPr>
+        <w:t>NCHS</w:t>
+      </w:r>
+      <w:r>
+        <w:t>).</w:t>
+      </w:r>
+    </w:p>
+    <w:p>
+      <w:pPr>
+        <w:pStyle w:val="NoSpacing"/>
+        <w:rPr>
+          <w:b/>
+          <w:bCs/>
+        </w:rPr>
+      </w:pPr>
+    </w:p>
+    <w:p>
+      <w:pPr>
+        <w:pStyle w:val="NoSpacing"/>
+        <w:rPr>
+          <w:u w:val="single"/>
+        </w:rPr>
+      </w:pPr>
+      <w:r>
+        <w:rPr>
+          <w:u w:val="single"/>
+        </w:rPr>
+        <w:t>Utilizing Line Graphs</w:t>
+      </w:r>
+    </w:p>
+    <w:p>
+      <w:pPr>
+        <w:pStyle w:val="NoSpacing"/>
+      </w:pPr>
+      <w:r>
+        <w:rPr>
+          <w:b/>
+          <w:bCs/>
+        </w:rPr>
+        <w:t>Step 1</w:t>
+      </w:r>
+      <w:r>
+        <w:t xml:space="preserve">: Evaluate </w:t>
+      </w:r>
+      <w:r>
+        <w:rPr>
+          <w:b/>
+          <w:bCs/>
+        </w:rPr>
+        <w:t>Total Deaths</w:t>
+      </w:r>
+      <w:r>
+        <w:t xml:space="preserve"> for the past five years.</w:t>
+      </w:r>
+    </w:p>
+    <w:p>
+      <w:pPr>
+        <w:pStyle w:val="NoSpacing"/>
+      </w:pPr>
+      <w:bookmarkStart w:id="0" w:name="_Hlk63291582"/>
+      <w:r>
+        <w:rPr>
+          <w:b/>
+          <w:bCs/>
+        </w:rPr>
+        <w:t xml:space="preserve">Step </w:t>
+      </w:r>
+      <w:r>
+        <w:rPr>
+          <w:b/>
+          <w:bCs/>
+        </w:rPr>
+        <w:t>2</w:t>
+      </w:r>
+      <w:r>
+        <w:t xml:space="preserve">: Evaluate </w:t>
+      </w:r>
+      <w:r>
+        <w:rPr>
+          <w:b/>
+          <w:bCs/>
+        </w:rPr>
+        <w:t>Pneumonia</w:t>
+      </w:r>
+      <w:r>
+        <w:rPr>
+          <w:b/>
+          <w:bCs/>
+        </w:rPr>
+        <w:t xml:space="preserve"> Deaths</w:t>
+      </w:r>
+      <w:r>
+        <w:t xml:space="preserve"> for the past five years</w:t>
+      </w:r>
+      <w:r>
+        <w:t>.</w:t>
+      </w:r>
+    </w:p>
+    <w:bookmarkEnd w:id="0"/>
+    <w:p>
+      <w:pPr>
+        <w:pStyle w:val="NoSpacing"/>
+      </w:pPr>
+      <w:r>
+        <w:rPr>
+          <w:b/>
+          <w:bCs/>
+        </w:rPr>
+        <w:t xml:space="preserve">Step </w:t>
+      </w:r>
+      <w:r>
+        <w:rPr>
+          <w:b/>
+          <w:bCs/>
+        </w:rPr>
+        <w:t>3</w:t>
+      </w:r>
+      <w:r>
+        <w:t xml:space="preserve">: Evaluate </w:t>
+      </w:r>
+      <w:r>
+        <w:rPr>
+          <w:b/>
+          <w:bCs/>
+        </w:rPr>
+        <w:t>Covid-19</w:t>
+      </w:r>
+      <w:r>
+        <w:rPr>
+          <w:b/>
+          <w:bCs/>
+        </w:rPr>
+        <w:t xml:space="preserve"> Deaths</w:t>
+      </w:r>
+      <w:r>
+        <w:t xml:space="preserve"> for </w:t>
+      </w:r>
+      <w:r>
+        <w:t>2020</w:t>
+      </w:r>
+      <w:r>
+        <w:t>.</w:t>
+      </w:r>
+    </w:p>
+    <w:p>
+      <w:pPr>
+        <w:pStyle w:val="NoSpacing"/>
+      </w:pPr>
+      <w:bookmarkStart w:id="1" w:name="_Hlk63291761"/>
+      <w:r>
+        <w:rPr>
+          <w:b/>
+          <w:bCs/>
+        </w:rPr>
+        <w:t>Step 4a</w:t>
+      </w:r>
+      <w:r>
+        <w:t xml:space="preserve">: Calculate </w:t>
+      </w:r>
+      <w:r>
+        <w:rPr>
+          <w:b/>
+          <w:bCs/>
+        </w:rPr>
+        <w:t>Covid-19 Pneumonia Deaths</w:t>
+      </w:r>
+      <w:r>
+        <w:rPr>
+          <w:b/>
+          <w:bCs/>
+        </w:rPr>
+        <w:t xml:space="preserve"> </w:t>
+      </w:r>
+      <w:r>
+        <w:t>in targeted 2020 timeframe.</w:t>
+      </w:r>
+    </w:p>
+    <w:p>
+      <w:pPr>
+        <w:pStyle w:val="NoSpacing"/>
+      </w:pPr>
+      <w:bookmarkStart w:id="2" w:name="_Hlk63291835"/>
+      <w:bookmarkEnd w:id="1"/>
+      <w:r>
+        <w:rPr>
+          <w:b/>
+          <w:bCs/>
+        </w:rPr>
+        <w:t>Step 4</w:t>
+      </w:r>
+      <w:r>
+        <w:rPr>
+          <w:b/>
+          <w:bCs/>
+        </w:rPr>
+        <w:t>b</w:t>
+      </w:r>
+      <w:r>
+        <w:t xml:space="preserve">: Calculate </w:t>
+      </w:r>
+      <w:r>
+        <w:rPr>
+          <w:b/>
+          <w:bCs/>
+        </w:rPr>
+        <w:t xml:space="preserve">Covid-19 </w:t>
+      </w:r>
+      <w:r>
+        <w:rPr>
+          <w:b/>
+          <w:bCs/>
+        </w:rPr>
+        <w:t>Non-</w:t>
+      </w:r>
+      <w:r>
+        <w:rPr>
+          <w:b/>
+          <w:bCs/>
+        </w:rPr>
+        <w:t>Pneumonia Deaths</w:t>
+      </w:r>
+      <w:r>
+        <w:rPr>
+          <w:b/>
+          <w:bCs/>
+        </w:rPr>
+        <w:t xml:space="preserve"> </w:t>
+      </w:r>
+      <w:r>
+        <w:t xml:space="preserve">in </w:t>
+      </w:r>
+      <w:r>
+        <w:t xml:space="preserve">targeted </w:t>
+      </w:r>
+      <w:r>
+        <w:t>2020</w:t>
+      </w:r>
+      <w:r>
+        <w:t xml:space="preserve"> timeframe</w:t>
+      </w:r>
+      <w:r>
+        <w:t>.</w:t>
+      </w:r>
+    </w:p>
+    <w:p>
+      <w:pPr>
+        <w:pStyle w:val="NoSpacing"/>
+      </w:pPr>
+      <w:bookmarkStart w:id="3" w:name="_Hlk63291945"/>
+      <w:bookmarkEnd w:id="2"/>
+      <w:r>
+        <w:rPr>
+          <w:b/>
+          <w:bCs/>
+        </w:rPr>
+        <w:t>Step 4</w:t>
+      </w:r>
+      <w:r>
+        <w:rPr>
+          <w:b/>
+          <w:bCs/>
+        </w:rPr>
+        <w:t>c</w:t>
+      </w:r>
+      <w:r>
+        <w:t xml:space="preserve">: Calculate </w:t>
+      </w:r>
+      <w:bookmarkStart w:id="4" w:name="_Hlk63292056"/>
+      <w:r>
+        <w:rPr>
+          <w:b/>
+          <w:bCs/>
+        </w:rPr>
+        <w:t>Influenza</w:t>
+      </w:r>
+      <w:r>
+        <w:rPr>
+          <w:b/>
+          <w:bCs/>
+        </w:rPr>
+        <w:t xml:space="preserve"> </w:t>
+      </w:r>
+      <w:r>
+        <w:rPr>
+          <w:b/>
+          <w:bCs/>
+        </w:rPr>
+        <w:t>Pneumonia Deaths</w:t>
+      </w:r>
+      <w:r>
+        <w:rPr>
+          <w:b/>
+          <w:bCs/>
+        </w:rPr>
+        <w:t xml:space="preserve"> </w:t>
+      </w:r>
+      <w:bookmarkEnd w:id="4"/>
+      <w:r>
+        <w:t xml:space="preserve">in </w:t>
+      </w:r>
+      <w:r>
+        <w:t xml:space="preserve">targeted </w:t>
+      </w:r>
+      <w:r>
+        <w:t>2020</w:t>
+      </w:r>
+      <w:r>
+        <w:t xml:space="preserve"> timeframe</w:t>
+      </w:r>
+      <w:r>
+        <w:t>.</w:t>
+      </w:r>
+    </w:p>
+    <w:p>
+      <w:pPr>
+        <w:pStyle w:val="NoSpacing"/>
+      </w:pPr>
+      <w:bookmarkStart w:id="5" w:name="_Hlk63292008"/>
+      <w:bookmarkEnd w:id="3"/>
+      <w:r>
+        <w:rPr>
+          <w:b/>
+          <w:bCs/>
+        </w:rPr>
+        <w:t>Step 4</w:t>
+      </w:r>
+      <w:r>
+        <w:rPr>
+          <w:b/>
+          <w:bCs/>
+        </w:rPr>
+        <w:t>d</w:t>
+      </w:r>
+      <w:r>
+        <w:t xml:space="preserve">: </w:t>
+      </w:r>
+      <w:r>
+        <w:t>Evaluate</w:t>
+      </w:r>
+      <w:r>
+        <w:t xml:space="preserve"> </w:t>
+      </w:r>
+      <w:r>
+        <w:rPr>
+          <w:b/>
+          <w:bCs/>
+        </w:rPr>
+        <w:t xml:space="preserve">Targeted </w:t>
+      </w:r>
+      <w:r>
+        <w:rPr>
+          <w:b/>
+          <w:bCs/>
+        </w:rPr>
+        <w:t>Pneumonia Deaths</w:t>
+      </w:r>
+      <w:r>
+        <w:rPr>
+          <w:b/>
+          <w:bCs/>
+        </w:rPr>
+        <w:t xml:space="preserve"> </w:t>
+      </w:r>
+      <w:r>
+        <w:t xml:space="preserve">in </w:t>
+      </w:r>
+      <w:r>
+        <w:t xml:space="preserve">targeted </w:t>
+      </w:r>
+      <w:r>
+        <w:t>2020</w:t>
+      </w:r>
+      <w:r>
+        <w:t xml:space="preserve"> timeframe</w:t>
+      </w:r>
+      <w:r>
+        <w:t>.</w:t>
+      </w:r>
+    </w:p>
+    <w:p>
+      <w:pPr>
+        <w:pStyle w:val="NoSpacing"/>
+      </w:pPr>
+      <w:bookmarkStart w:id="6" w:name="_Hlk63292136"/>
+      <w:bookmarkEnd w:id="5"/>
+      <w:r>
+        <w:rPr>
+          <w:b/>
+          <w:bCs/>
+        </w:rPr>
+        <w:t>Step 4</w:t>
+      </w:r>
+      <w:r>
+        <w:rPr>
+          <w:b/>
+          <w:bCs/>
+        </w:rPr>
+        <w:t>e</w:t>
+      </w:r>
+      <w:r>
+        <w:t xml:space="preserve">: </w:t>
+      </w:r>
+      <w:r>
+        <w:t xml:space="preserve">Use correlation analysis to verify </w:t>
+      </w:r>
+      <w:r>
+        <w:rPr>
+          <w:b/>
+          <w:bCs/>
+        </w:rPr>
+        <w:t>Influenza</w:t>
+      </w:r>
+      <w:r>
+        <w:rPr>
+          <w:b/>
+          <w:bCs/>
+        </w:rPr>
+        <w:t xml:space="preserve"> </w:t>
+      </w:r>
+      <w:r>
+        <w:rPr>
+          <w:b/>
+          <w:bCs/>
+        </w:rPr>
+        <w:t>Pneumonia Deaths</w:t>
+      </w:r>
+      <w:r>
+        <w:rPr>
+          <w:b/>
+          <w:bCs/>
+        </w:rPr>
+        <w:t xml:space="preserve"> </w:t>
+      </w:r>
+      <w:r>
+        <w:t>were statistically consistent with the same timeframe in previous years.</w:t>
+      </w:r>
+    </w:p>
+    <w:bookmarkEnd w:id="6"/>
+    <w:p>
+      <w:pPr>
+        <w:pStyle w:val="NoSpacing"/>
+      </w:pPr>
+      <w:r>
+        <w:rPr>
+          <w:b/>
+          <w:bCs/>
+        </w:rPr>
+        <w:t>Step 4</w:t>
+      </w:r>
+      <w:r>
+        <w:rPr>
+          <w:b/>
+          <w:bCs/>
+        </w:rPr>
+        <w:t>f</w:t>
+      </w:r>
+      <w:r>
+        <w:t xml:space="preserve">: Use </w:t>
+      </w:r>
+      <w:r>
+        <w:t>ANOVA</w:t>
+      </w:r>
+      <w:r>
+        <w:t xml:space="preserve"> analysis to verify </w:t>
+      </w:r>
+      <w:r>
+        <w:rPr>
+          <w:b/>
+          <w:bCs/>
+        </w:rPr>
+        <w:t>Influenza</w:t>
+      </w:r>
+      <w:r>
+        <w:rPr>
+          <w:b/>
+          <w:bCs/>
+        </w:rPr>
+        <w:t xml:space="preserve"> </w:t>
+      </w:r>
+      <w:r>
+        <w:rPr>
+          <w:b/>
+          <w:bCs/>
+        </w:rPr>
+        <w:t>Pneumonia Deaths</w:t>
+      </w:r>
+      <w:r>
+        <w:rPr>
+          <w:b/>
+          <w:bCs/>
+        </w:rPr>
+        <w:t xml:space="preserve"> </w:t>
+      </w:r>
+      <w:r>
+        <w:t xml:space="preserve">were statistically </w:t>
+      </w:r>
+      <w:r>
+        <w:t>distributed</w:t>
+      </w:r>
+      <w:r>
+        <w:t xml:space="preserve"> with the same timeframe in previous years.</w:t>
+      </w:r>
+    </w:p>
+    <w:p>
+      <w:pPr>
+        <w:pStyle w:val="NoSpacing"/>
+      </w:pPr>
+    </w:p>
+    <w:p>
+      <w:pPr>
+        <w:pStyle w:val="NoSpacing"/>
+        <w:rPr>
+          <w:u w:val="single"/>
+        </w:rPr>
+      </w:pPr>
+      <w:r>
+        <w:rPr>
+          <w:u w:val="single"/>
+        </w:rPr>
+        <w:t>Utilizing Pie Charts</w:t>
+      </w:r>
+    </w:p>
+    <w:p>
+      <w:pPr>
+        <w:pStyle w:val="NoSpacing"/>
+      </w:pPr>
+      <w:bookmarkStart w:id="7" w:name="_Hlk63292442"/>
+      <w:r>
+        <w:rPr>
+          <w:b/>
+          <w:bCs/>
+        </w:rPr>
+        <w:t>Step 5</w:t>
+      </w:r>
+      <w:r>
+        <w:t>:</w:t>
+      </w:r>
+      <w:r>
+        <w:t xml:space="preserve"> Compare 2020 </w:t>
+      </w:r>
+      <w:r>
+        <w:rPr>
+          <w:b/>
+          <w:bCs/>
+        </w:rPr>
+        <w:t>Influenza Pneumonia</w:t>
+      </w:r>
+      <w:r>
+        <w:t xml:space="preserve"> and </w:t>
+      </w:r>
+      <w:r>
+        <w:rPr>
+          <w:b/>
+          <w:bCs/>
+        </w:rPr>
+        <w:t>Non-Pneumonia Deaths</w:t>
+      </w:r>
+      <w:r>
+        <w:t>.</w:t>
+      </w:r>
+    </w:p>
+    <w:bookmarkEnd w:id="7"/>
+    <w:p>
+      <w:pPr>
+        <w:pStyle w:val="NoSpacing"/>
+      </w:pPr>
+      <w:r>
+        <w:rPr>
+          <w:b/>
+          <w:bCs/>
+        </w:rPr>
+        <w:t xml:space="preserve">Step </w:t>
+      </w:r>
+      <w:r>
+        <w:rPr>
+          <w:b/>
+          <w:bCs/>
+        </w:rPr>
+        <w:t>6</w:t>
+      </w:r>
+      <w:r>
+        <w:t>:</w:t>
+      </w:r>
+      <w:r>
+        <w:t xml:space="preserve"> Compare 2020 </w:t>
+      </w:r>
+      <w:r>
+        <w:rPr>
+          <w:b/>
+          <w:bCs/>
+        </w:rPr>
+        <w:t xml:space="preserve">Covid-19 </w:t>
+      </w:r>
+      <w:r>
+        <w:rPr>
+          <w:b/>
+          <w:bCs/>
+        </w:rPr>
+        <w:t>Pneumonia</w:t>
+      </w:r>
+      <w:r>
+        <w:t xml:space="preserve"> and </w:t>
+      </w:r>
+      <w:r>
+        <w:rPr>
+          <w:b/>
+          <w:bCs/>
+        </w:rPr>
+        <w:t>Non-Pneumonia Deaths</w:t>
+      </w:r>
+      <w:r>
+        <w:t>.</w:t>
+      </w:r>
+    </w:p>
+    <w:p>
+      <w:pPr>
+        <w:pStyle w:val="NoSpacing"/>
+      </w:pPr>
+    </w:p>
+    <w:p>
+      <w:pPr>
+        <w:pStyle w:val="NoSpacing"/>
+        <w:rPr>
+          <w:u w:val="single"/>
+        </w:rPr>
+      </w:pPr>
+      <w:r>
+        <w:rPr>
+          <w:u w:val="single"/>
+        </w:rPr>
+        <w:t>References</w:t>
+      </w:r>
+    </w:p>
+    <w:p>
+      <w:pPr>
+        <w:pStyle w:val="NoSpacing"/>
+      </w:pPr>
+      <w:r>
+        <w:rPr>
+          <w:b/>
+          <w:bCs/>
+        </w:rPr>
+        <w:t>Step 7</w:t>
+      </w:r>
+      <w:r>
+        <w:t xml:space="preserve">: Provide a link concerning </w:t>
+      </w:r>
+      <w:r>
+        <w:rPr>
+          <w:b/>
+          <w:bCs/>
+        </w:rPr>
+        <w:t>Comorbidities</w:t>
+      </w:r>
+      <w:r>
+        <w:t xml:space="preserve"> associated with Covid-19 deaths.</w:t>
+      </w:r>
+    </w:p>
+    <w:p>
+      <w:pPr>
+        <w:pStyle w:val="NoSpacing"/>
+      </w:pPr>
+      <w:r>
+        <w:rPr>
+          <w:b/>
+          <w:bCs/>
+        </w:rPr>
+        <w:t xml:space="preserve">Step </w:t>
+      </w:r>
+      <w:r>
+        <w:rPr>
+          <w:b/>
+          <w:bCs/>
+        </w:rPr>
+        <w:t>8</w:t>
+      </w:r>
+      <w:r>
+        <w:t xml:space="preserve">: Provide a link concerning </w:t>
+      </w:r>
+      <w:r>
+        <w:rPr>
+          <w:b/>
+          <w:bCs/>
+        </w:rPr>
+        <w:t>C</w:t>
+      </w:r>
+      <w:r>
+        <w:rPr>
+          <w:b/>
+          <w:bCs/>
+        </w:rPr>
+        <w:t xml:space="preserve">ARES Act </w:t>
+      </w:r>
+      <w:r>
+        <w:t>compensation</w:t>
+      </w:r>
+      <w:r>
+        <w:t xml:space="preserve"> </w:t>
+      </w:r>
+      <w:r>
+        <w:t>made available to hospitals during the Covid-19 epidemic</w:t>
+      </w:r>
+      <w:r>
+        <w:t>.</w:t>
+      </w:r>
+    </w:p>
+    <w:p>
+      <w:pPr>
+        <w:pStyle w:val="NoSpacing"/>
+      </w:pPr>
+    </w:p>
+    <w:p>
+      <w:pPr>
+        <w:pStyle w:val="NoSpacing"/>
+        <w:rPr>
+          <w:u w:val="single"/>
+        </w:rPr>
+      </w:pPr>
+      <w:r>
+        <w:rPr>
+          <w:u w:val="single"/>
+        </w:rPr>
+        <w:t>Thoughts</w:t>
+      </w:r>
+    </w:p>
+    <w:p>
+      <w:pPr>
+        <w:pStyle w:val="NoSpacing"/>
+      </w:pPr>
+      <w:r>
+        <w:rPr>
+          <w:b/>
+          <w:bCs/>
+        </w:rPr>
+        <w:t>Step 9</w:t>
+      </w:r>
+      <w:r>
+        <w:t>: Reflect on a little of what was seen in the previous charts.</w:t>
+      </w:r>
+    </w:p>
+    <w:p>
+      <w:pPr>
+        <w:pStyle w:val="NoSpacing"/>
+      </w:pPr>
+      <w:r>
+        <w:rPr>
+          <w:b/>
+          <w:bCs/>
+        </w:rPr>
+        <w:t>Step 10</w:t>
+      </w:r>
+      <w:r>
+        <w:t>: Provide some explanation of link information.</w:t>
+      </w:r>
+    </w:p>
+    <w:p>
+      <w:pPr>
+        <w:pStyle w:val="NormalWeb"/>
+        <w:spacing w:before="0" w:beforeAutospacing="0" w:after="0" w:afterAutospacing="0"/>
+        <w:rPr>
+          <w:rFonts w:ascii="Calibri" w:eastAsiaTheme="minorEastAsia" w:hAnsi="Calibri" w:cs="Calibri"/>
+          <w:color w:val="000000" w:themeColor="text1"/>
+          <w:kern w:val="24"/>
+          <w:sz w:val="22"/>
+          <w:szCs w:val="22"/>
+        </w:rPr>
+      </w:pPr>
+      <w:r>
+        <w:rPr>
+          <w:rFonts w:ascii="Calibri" w:hAnsi="Calibri" w:cs="Calibri"/>
+          <w:b/>
+          <w:bCs/>
+          <w:sz w:val="22"/>
+          <w:szCs w:val="22"/>
+        </w:rPr>
+        <w:t>Step 11</w:t>
+      </w:r>
+      <w:r>
+        <w:rPr>
+          <w:rFonts w:ascii="Calibri" w:hAnsi="Calibri" w:cs="Calibri"/>
+          <w:sz w:val="22"/>
+          <w:szCs w:val="22"/>
+        </w:rPr>
+        <w:t>:</w:t>
+      </w:r>
+      <w:r>
+        <w:t xml:space="preserve"> </w:t>
+      </w:r>
+      <w:r>
+        <w:rPr>
+          <w:rFonts w:ascii="Calibri" w:hAnsi="Calibri" w:cs="Calibri"/>
+          <w:sz w:val="22"/>
+          <w:szCs w:val="22"/>
+        </w:rPr>
+        <w:t xml:space="preserve">Perform calculations to obtain an estimated number of </w:t>
+      </w:r>
+      <w:r>
+        <w:rPr>
+          <w:rFonts w:ascii="Calibri" w:eastAsiaTheme="minorEastAsia" w:hAnsi="Calibri" w:cs="Calibri"/>
+          <w:b/>
+          <w:bCs/>
+          <w:color w:val="000000" w:themeColor="text1"/>
+          <w:kern w:val="24"/>
+          <w:sz w:val="22"/>
+          <w:szCs w:val="22"/>
+        </w:rPr>
+        <w:t>Weighted Covid-19 Deaths</w:t>
+      </w:r>
+      <w:r>
+        <w:rPr>
+          <w:rFonts w:ascii="Calibri" w:eastAsiaTheme="minorEastAsia" w:hAnsi="Calibri" w:cs="Calibri"/>
+          <w:color w:val="000000" w:themeColor="text1"/>
+          <w:kern w:val="24"/>
+          <w:sz w:val="22"/>
+          <w:szCs w:val="22"/>
+        </w:rPr>
+        <w:t>.</w:t>
+      </w:r>
+    </w:p>
+    <w:p>
+      <w:pPr>
+        <w:pStyle w:val="NormalWeb"/>
+        <w:spacing w:before="0" w:beforeAutospacing="0" w:after="0" w:afterAutospacing="0"/>
+        <w:rPr>
+          <w:rFonts w:ascii="Calibri" w:eastAsiaTheme="minorEastAsia" w:hAnsi="Calibri" w:cs="Calibri"/>
+          <w:color w:val="000000" w:themeColor="text1"/>
+          <w:kern w:val="24"/>
+          <w:sz w:val="22"/>
+          <w:szCs w:val="22"/>
+        </w:rPr>
+      </w:pPr>
+    </w:p>
+    <w:p>
+      <w:pPr>
+        <w:pStyle w:val="NormalWeb"/>
+        <w:spacing w:before="0" w:beforeAutospacing="0" w:after="0" w:afterAutospacing="0"/>
+        <w:rPr>
+          <w:rFonts w:ascii="Calibri" w:eastAsiaTheme="minorEastAsia" w:hAnsi="Calibri" w:cs="Calibri"/>
+          <w:color w:val="000000" w:themeColor="text1"/>
+          <w:kern w:val="24"/>
+          <w:sz w:val="22"/>
+          <w:szCs w:val="22"/>
+          <w:u w:val="single"/>
+        </w:rPr>
+      </w:pPr>
+      <w:r>
+        <w:rPr>
+          <w:rFonts w:ascii="Calibri" w:eastAsiaTheme="minorEastAsia" w:hAnsi="Calibri" w:cs="Calibri"/>
+          <w:color w:val="000000" w:themeColor="text1"/>
+          <w:kern w:val="24"/>
+          <w:sz w:val="22"/>
+          <w:szCs w:val="22"/>
+          <w:u w:val="single"/>
+        </w:rPr>
+        <w:t>A Final Question</w:t>
+      </w:r>
+    </w:p>
+    <w:p>
+      <w:pPr>
+        <w:pStyle w:val="NormalWeb"/>
+        <w:spacing w:before="0" w:beforeAutospacing="0" w:after="0" w:afterAutospacing="0"/>
+      </w:pPr>
+      <w:r>
+        <w:rPr>
+          <w:rFonts w:ascii="Calibri" w:eastAsiaTheme="minorEastAsia" w:hAnsi="Calibri" w:cs="Calibri"/>
+          <w:color w:val="000000" w:themeColor="text1"/>
+          <w:kern w:val="24"/>
+          <w:sz w:val="22"/>
+          <w:szCs w:val="22"/>
+        </w:rPr>
+        <w:t>Step 12: Pose a final question concerning the results, calculations, and information reviewed</w:t>
+      </w:r>
+      <w:r>
+        <w:rPr>
+          <w:rFonts w:ascii="Calibri" w:eastAsiaTheme="minorEastAsia" w:hAnsi="Calibri" w:cs="Calibri"/>
+          <w:color w:val="000000" w:themeColor="text1"/>
+          <w:kern w:val="24"/>
+          <w:sz w:val="22"/>
+          <w:szCs w:val="22"/>
+        </w:rPr>
+        <w:t>.</w:t>
       </w:r>
     </w:p>
     <w:p>
@@ -733,6 +1730,7 @@
     <w:lsdException w:name="HTML Sample" w:semiHidden="1" w:unhideWhenUsed="1"/>
     <w:lsdException w:name="HTML Typewriter" w:semiHidden="1" w:unhideWhenUsed="1"/>
     <w:lsdException w:name="HTML Variable" w:semiHidden="1" w:unhideWhenUsed="1"/>
+    <w:lsdException w:name="Normal Table" w:semiHidden="1" w:unhideWhenUsed="1"/>
     <w:lsdException w:name="annotation subject" w:semiHidden="1" w:unhideWhenUsed="1"/>
     <w:lsdException w:name="No List" w:semiHidden="1" w:unhideWhenUsed="1"/>
     <w:lsdException w:name="Outline List 1" w:semiHidden="1" w:unhideWhenUsed="1"/>
@@ -779,8 +1777,10 @@
     <w:lsdException w:name="Table Subtle 2" w:semiHidden="1" w:unhideWhenUsed="1"/>
     <w:lsdException w:name="Table Web 1" w:semiHidden="1" w:unhideWhenUsed="1"/>
     <w:lsdException w:name="Table Web 2" w:semiHidden="1" w:unhideWhenUsed="1"/>
+    <w:lsdException w:name="Table Web 3" w:semiHidden="1" w:unhideWhenUsed="1"/>
     <w:lsdException w:name="Balloon Text" w:semiHidden="1" w:unhideWhenUsed="1"/>
     <w:lsdException w:name="Table Grid" w:uiPriority="39"/>
+    <w:lsdException w:name="Table Theme" w:semiHidden="1" w:unhideWhenUsed="1"/>
     <w:lsdException w:name="Placeholder Text" w:semiHidden="1"/>
     <w:lsdException w:name="No Spacing" w:uiPriority="1" w:qFormat="1"/>
     <w:lsdException w:name="Light Shading" w:uiPriority="60"/>
@@ -1086,6 +2086,22 @@
     <w:uiPriority w:val="99"/>
     <w:rsid w:val="00714CA7"/>
   </w:style>
+  <w:style w:type="paragraph" w:styleId="NormalWeb">
+    <w:name w:val="Normal (Web)"/>
+    <w:basedOn w:val="Normal"/>
+    <w:uiPriority w:val="99"/>
+    <w:semiHidden/>
+    <w:unhideWhenUsed/>
+    <w:rsid w:val="003F2018"/>
+    <w:pPr>
+      <w:spacing w:before="100" w:beforeAutospacing="1" w:after="100" w:afterAutospacing="1" w:line="240" w:lineRule="auto"/>
+    </w:pPr>
+    <w:rPr>
+      <w:rFonts w:ascii="Times New Roman" w:eastAsia="Times New Roman" w:hAnsi="Times New Roman" w:cs="Times New Roman"/>
+      <w:sz w:val="24"/>
+      <w:szCs w:val="24"/>
+    </w:rPr>
+  </w:style>
 </w:styles>
 </file>
 

</xml_diff>